<commit_message>
rapport test + added testcorpus
</commit_message>
<xml_diff>
--- a/Rapport_Python.docx
+++ b/Rapport_Python.docx
@@ -14,12 +14,14 @@
         </w:rPr>
         <w:t xml:space="preserve">Spécification des </w:t>
       </w:r>
+      <w:proofErr w:type="gramStart"/>
       <w:r>
         <w:rPr>
           <w:lang w:val="en-GB"/>
         </w:rPr>
         <w:t>besoins :</w:t>
       </w:r>
+      <w:proofErr w:type="gramEnd"/>
       <w:r>
         <w:rPr>
           <w:lang w:val="en-GB"/>
@@ -126,10 +128,7 @@
         <w:pStyle w:val="Titre1"/>
       </w:pPr>
       <w:r>
-        <w:t>Problématique du sujet et spécifications</w:t>
-      </w:r>
-      <w:r>
-        <w:t> :</w:t>
+        <w:t>Problématique du sujet et spécifications :</w:t>
       </w:r>
     </w:p>
     <w:p>
@@ -186,25 +185,21 @@
           <w:highlight w:val="yellow"/>
         </w:rPr>
       </w:pPr>
+      <w:proofErr w:type="gramStart"/>
       <w:r>
         <w:rPr>
           <w:highlight w:val="yellow"/>
         </w:rPr>
         <w:t>OU</w:t>
       </w:r>
+      <w:proofErr w:type="gramEnd"/>
     </w:p>
     <w:p>
       <w:r>
         <w:rPr>
           <w:highlight w:val="yellow"/>
         </w:rPr>
-        <w:t xml:space="preserve">Le moteur de recherche que nous avons choisi de concevoir correspond à un moteur de type </w:t>
-      </w:r>
-      <w:r>
-        <w:rPr>
-          <w:highlight w:val="yellow"/>
-        </w:rPr>
-        <w:t>général, qui est un moteur conçu pour répondre à différents types de requêtes et de sujets.</w:t>
+        <w:t>Le moteur de recherche que nous avons choisi de concevoir correspond à un moteur de type général, qui est un moteur conçu pour répondre à différents types de requêtes et de sujets.</w:t>
       </w:r>
     </w:p>
     <w:p/>
@@ -294,13 +289,7 @@
         <w:pStyle w:val="Titre1"/>
       </w:pPr>
       <w:r>
-        <w:t>A</w:t>
-      </w:r>
-      <w:r>
-        <w:t>nalyse effectuée</w:t>
-      </w:r>
-      <w:r>
-        <w:t xml:space="preserve"> : </w:t>
+        <w:t xml:space="preserve">Analyse effectuée : </w:t>
       </w:r>
     </w:p>
     <w:p>
@@ -324,13 +313,7 @@
         <w:pStyle w:val="Titre1"/>
       </w:pPr>
       <w:r>
-        <w:t>C</w:t>
-      </w:r>
-      <w:r>
-        <w:t>ommentaire sur l'implantation</w:t>
-      </w:r>
-      <w:r>
-        <w:t xml:space="preserve"> : </w:t>
+        <w:t xml:space="preserve">Commentaire sur l'implantation : </w:t>
       </w:r>
     </w:p>
     <w:p>
@@ -391,53 +374,131 @@
         <w:t xml:space="preserve">en premier lieu </w:t>
       </w:r>
       <w:r>
-        <w:t xml:space="preserve">de diviser l’implémentation selon les trois versions de ‘implémentations demandées dans les consignes, à savoir la constitution d’une base pour l’application, la création du moteur de recherche, et la réalisation de l’interface de l’application. Pour la première étape, à savoir la constituons d’une base pour l’application, </w:t>
+        <w:t>de diviser l’implémentation selon les trois versions de ‘implémentations demandées dans les consignes, à savoir la constitution d’une base pour l’application, la création du moteur de recherche, et la réalisation de l’interface de l’application. Pour la première étape, à savoir la constituons d’une base pour l’application, Tiavina s’est occupé de charger les textes du corpus, les sauvegarder localement sur un fichier csv, ainsi que de créer les principales classes de l’applications, à savoir les classes « Document », « Auteurs », « Corpus »,  « </w:t>
       </w:r>
       <w:proofErr w:type="spellStart"/>
       <w:r>
-        <w:t>Tiavina</w:t>
+        <w:t>Reddit</w:t>
       </w:r>
       <w:proofErr w:type="spellEnd"/>
       <w:r>
-        <w:t xml:space="preserve"> s’est occupé de charger les textes du corpus, les sauvegarder localement sur un fichier csv, ainsi que de créer les principales classes de l’applications, à savoir les classes « Document », « Auteurs », « Corpus »,  « </w:t>
+        <w:t> » et « </w:t>
       </w:r>
       <w:proofErr w:type="spellStart"/>
       <w:r>
-        <w:t>Reddit</w:t>
+        <w:t>ArxivDocument</w:t>
       </w:r>
       <w:proofErr w:type="spellEnd"/>
       <w:r>
-        <w:t> » et « </w:t>
+        <w:t> », et quelques-unes de leurs méthodes, tels que leurs constructeurs, d’après ce que nous avons réalisé lors des TD 3 à 5, tandis que Quentin s’est chargé de rédiger la problématique du sujet et la spécification des besoins, de réaliser le diagramme de classe, et d’écrire la première partie du commentaire sur l’implémentation.</w:t>
+      </w:r>
+    </w:p>
+    <w:p>
+      <w:pPr>
+        <w:pStyle w:val="Titre1"/>
+      </w:pPr>
+      <w:r>
+        <w:t xml:space="preserve">Présentation des tests : </w:t>
+      </w:r>
+    </w:p>
+    <w:p>
+      <w:proofErr w:type="gramStart"/>
+      <w:r>
+        <w:t>Les test unitaires</w:t>
+      </w:r>
+      <w:proofErr w:type="gramEnd"/>
+      <w:r>
+        <w:t xml:space="preserve"> ont été réalisés avec la librairies « </w:t>
       </w:r>
       <w:proofErr w:type="spellStart"/>
       <w:r>
-        <w:t>ArxivDocument</w:t>
+        <w:t>unittest</w:t>
       </w:r>
       <w:proofErr w:type="spellEnd"/>
       <w:r>
-        <w:t> », et quelques-unes de leurs méthodes, tels que leurs constructeurs, d’après ce que nous avons réalisé lors des TD 3 à 5, tandis que Quentin s’est chargé de rédiger la problématique du sujet et la spécification des besoins, de réaliser le diagramme de classe, et d’écrire la première partie du commentaire sur l’implémentation.</w:t>
-      </w:r>
-    </w:p>
+        <w:t xml:space="preserve"> ». A l’aide de </w:t>
+      </w:r>
+      <w:proofErr w:type="spellStart"/>
+      <w:r>
+        <w:t>ChatGPT</w:t>
+      </w:r>
+      <w:proofErr w:type="spellEnd"/>
+      <w:r>
+        <w:t xml:space="preserve"> nous avons pu établir </w:t>
+      </w:r>
+      <w:proofErr w:type="gramStart"/>
+      <w:r>
+        <w:t>les test principaux</w:t>
+      </w:r>
+      <w:proofErr w:type="gramEnd"/>
+      <w:r>
+        <w:t xml:space="preserve"> à faire sur chaque fonction des classes. Ainsi, nous avons réalisé les tests unitaires sur les classes Corpus, </w:t>
+      </w:r>
+      <w:proofErr w:type="spellStart"/>
+      <w:r>
+        <w:t>Author</w:t>
+      </w:r>
+      <w:proofErr w:type="spellEnd"/>
+      <w:r>
+        <w:t xml:space="preserve">, et Document. </w:t>
+      </w:r>
+    </w:p>
+    <w:p>
+      <w:r>
+        <w:t xml:space="preserve">Dans la classe corpus, le principal enjeu est de vérifier si les documents s’ajoutent convenablement dans le corpus et qu’ils restent dans le même état que lors de l’interrogation de l’api. La sauvegarde doit aussi créer le fichier avec le bon chemin d’accès. Il doit aussi pouvoir confirmer que </w:t>
+      </w:r>
+      <w:proofErr w:type="gramStart"/>
+      <w:r>
+        <w:t>les présent</w:t>
+      </w:r>
+      <w:proofErr w:type="gramEnd"/>
+      <w:r>
+        <w:t xml:space="preserve"> dans le corpus sont ajouté uniquement si ils ne sont pas déjà présent.</w:t>
+      </w:r>
+    </w:p>
+    <w:p>
+      <w:r>
+        <w:t xml:space="preserve">Concernant </w:t>
+      </w:r>
+      <w:proofErr w:type="gramStart"/>
+      <w:r>
+        <w:t>les test</w:t>
+      </w:r>
+      <w:proofErr w:type="gramEnd"/>
+      <w:r>
+        <w:t xml:space="preserve"> sur la classe </w:t>
+      </w:r>
+      <w:proofErr w:type="spellStart"/>
+      <w:r>
+        <w:t>Author</w:t>
+      </w:r>
+      <w:proofErr w:type="spellEnd"/>
+      <w:r>
+        <w:t>, nous vérifions l’affichage des informations des auteurs ainsi que le traitement lors de l’ajout de ses productions.</w:t>
+      </w:r>
+    </w:p>
+    <w:p>
+      <w:r>
+        <w:t>Enfin, les tests dur les documents se concentrent sur l’affichage des informations des documents ce qui montre que l’interrogation de l’api à bien fonctionné.</w:t>
+      </w:r>
+    </w:p>
+    <w:p>
+      <w:r>
+        <w:lastRenderedPageBreak/>
+        <w:t>Il est à noter que les fichiers tests doivent être dans le même répertoire que les fichiers contenant les classes. En effet, lors des essais, les classes étaient inatteignables si les fichiers tests étaient dans un dossier spécifique.</w:t>
+      </w:r>
+    </w:p>
+    <w:p/>
+    <w:p/>
+    <w:p/>
+    <w:p/>
+    <w:p/>
     <w:p>
       <w:pPr>
         <w:pStyle w:val="Titre1"/>
       </w:pPr>
       <w:r>
-        <w:t xml:space="preserve">Présentation des tests : </w:t>
-      </w:r>
-    </w:p>
-    <w:p>
-      <w:pPr>
-        <w:pStyle w:val="Titre1"/>
-      </w:pPr>
-      <w:r>
-        <w:t>C</w:t>
-      </w:r>
-      <w:r>
-        <w:t>onclusions et perspectives</w:t>
-      </w:r>
-      <w:r>
-        <w:t xml:space="preserve"> : </w:t>
+        <w:t xml:space="preserve">Conclusions et perspectives : </w:t>
       </w:r>
     </w:p>
     <w:sectPr>

</xml_diff>